<commit_message>
increasing font size in letter c5 paper
</commit_message>
<xml_diff>
--- a/web-form/basedoc/CutMember.docx
+++ b/web-form/basedoc/CutMember.docx
@@ -12,6 +12,7 @@
           <w:szCs w:val="32"/>
         </w:rPr>
       </w:pPr>
+      <w:proofErr w:type="spellStart"/>
       <w:r>
         <w:rPr>
           <w:rFonts w:ascii="TH SarabunPSK" w:hAnsi="TH SarabunPSK" w:cs="TH SarabunPSK"/>
@@ -19,7 +20,17 @@
           <w:szCs w:val="32"/>
           <w:cs/>
         </w:rPr>
-        <w:t>พ.ก.1</w:t>
+        <w:t>พ.ก</w:t>
+      </w:r>
+      <w:proofErr w:type="spellEnd"/>
+      <w:r>
+        <w:rPr>
+          <w:rFonts w:ascii="TH SarabunPSK" w:hAnsi="TH SarabunPSK" w:cs="TH SarabunPSK"/>
+          <w:sz w:val="24"/>
+          <w:szCs w:val="32"/>
+          <w:cs/>
+        </w:rPr>
+        <w:t>.1</w:t>
       </w:r>
     </w:p>
     <w:p>
@@ -212,7 +223,25 @@
           <w:sz w:val="32"/>
           <w:szCs w:val="32"/>
         </w:rPr>
-        <w:t>{dd}</w:t>
+        <w:t>{</w:t>
+      </w:r>
+      <w:proofErr w:type="spellStart"/>
+      <w:r>
+        <w:rPr>
+          <w:rFonts w:ascii="TH SarabunIT๙" w:hAnsi="TH SarabunIT๙" w:cs="TH SarabunIT๙"/>
+          <w:sz w:val="32"/>
+          <w:szCs w:val="32"/>
+        </w:rPr>
+        <w:t>dd</w:t>
+      </w:r>
+      <w:proofErr w:type="spellEnd"/>
+      <w:r>
+        <w:rPr>
+          <w:rFonts w:ascii="TH SarabunIT๙" w:hAnsi="TH SarabunIT๙" w:cs="TH SarabunIT๙"/>
+          <w:sz w:val="32"/>
+          <w:szCs w:val="32"/>
+        </w:rPr>
+        <w:t>}</w:t>
       </w:r>
       <w:r>
         <w:rPr>
@@ -246,7 +275,25 @@
           <w:sz w:val="32"/>
           <w:szCs w:val="32"/>
         </w:rPr>
-        <w:t>{yyyy}</w:t>
+        <w:t>{</w:t>
+      </w:r>
+      <w:proofErr w:type="spellStart"/>
+      <w:r>
+        <w:rPr>
+          <w:rFonts w:ascii="TH SarabunIT๙" w:hAnsi="TH SarabunIT๙" w:cs="TH SarabunIT๙"/>
+          <w:sz w:val="32"/>
+          <w:szCs w:val="32"/>
+        </w:rPr>
+        <w:t>yyyy</w:t>
+      </w:r>
+      <w:proofErr w:type="spellEnd"/>
+      <w:r>
+        <w:rPr>
+          <w:rFonts w:ascii="TH SarabunIT๙" w:hAnsi="TH SarabunIT๙" w:cs="TH SarabunIT๙"/>
+          <w:sz w:val="32"/>
+          <w:szCs w:val="32"/>
+        </w:rPr>
+        <w:t>}</w:t>
       </w:r>
     </w:p>
     <w:p>
@@ -296,7 +343,27 @@
           <w:szCs w:val="32"/>
           <w:u w:val="dotted"/>
         </w:rPr>
-        <w:t>{full_name}</w:t>
+        <w:t>{</w:t>
+      </w:r>
+      <w:proofErr w:type="spellStart"/>
+      <w:r>
+        <w:rPr>
+          <w:rFonts w:ascii="TH SarabunIT๙" w:hAnsi="TH SarabunIT๙" w:cs="TH SarabunIT๙"/>
+          <w:sz w:val="32"/>
+          <w:szCs w:val="32"/>
+          <w:u w:val="dotted"/>
+        </w:rPr>
+        <w:t>full_name</w:t>
+      </w:r>
+      <w:proofErr w:type="spellEnd"/>
+      <w:r>
+        <w:rPr>
+          <w:rFonts w:ascii="TH SarabunIT๙" w:hAnsi="TH SarabunIT๙" w:cs="TH SarabunIT๙"/>
+          <w:sz w:val="32"/>
+          <w:szCs w:val="32"/>
+          <w:u w:val="dotted"/>
+        </w:rPr>
+        <w:t>}</w:t>
       </w:r>
       <w:r>
         <w:rPr>
@@ -373,7 +440,27 @@
           <w:szCs w:val="32"/>
           <w:u w:val="dotted"/>
         </w:rPr>
-        <w:t>{addresss}</w:t>
+        <w:t>{</w:t>
+      </w:r>
+      <w:proofErr w:type="spellStart"/>
+      <w:r>
+        <w:rPr>
+          <w:rFonts w:ascii="TH SarabunIT๙" w:hAnsi="TH SarabunIT๙" w:cs="TH SarabunIT๙"/>
+          <w:sz w:val="32"/>
+          <w:szCs w:val="32"/>
+          <w:u w:val="dotted"/>
+        </w:rPr>
+        <w:t>addresss</w:t>
+      </w:r>
+      <w:proofErr w:type="spellEnd"/>
+      <w:r>
+        <w:rPr>
+          <w:rFonts w:ascii="TH SarabunIT๙" w:hAnsi="TH SarabunIT๙" w:cs="TH SarabunIT๙"/>
+          <w:sz w:val="32"/>
+          <w:szCs w:val="32"/>
+          <w:u w:val="dotted"/>
+        </w:rPr>
+        <w:t>}</w:t>
       </w:r>
       <w:r>
         <w:rPr>
@@ -472,6 +559,7 @@
         </w:rPr>
         <w:t>{</w:t>
       </w:r>
+      <w:proofErr w:type="spellStart"/>
       <w:r>
         <w:rPr>
           <w:rFonts w:ascii="TH SarabunIT๙" w:hAnsi="TH SarabunIT๙" w:cs="TH SarabunIT๙"/>
@@ -481,6 +569,7 @@
         </w:rPr>
         <w:t>tambol</w:t>
       </w:r>
+      <w:proofErr w:type="spellEnd"/>
       <w:r>
         <w:rPr>
           <w:rFonts w:ascii="TH SarabunIT๙" w:hAnsi="TH SarabunIT๙" w:cs="TH SarabunIT๙"/>
@@ -566,6 +655,7 @@
         </w:rPr>
         <w:t>{</w:t>
       </w:r>
+      <w:proofErr w:type="spellStart"/>
       <w:r>
         <w:rPr>
           <w:rFonts w:ascii="TH SarabunIT๙" w:hAnsi="TH SarabunIT๙" w:cs="TH SarabunIT๙"/>
@@ -575,6 +665,7 @@
         </w:rPr>
         <w:t>provice</w:t>
       </w:r>
+      <w:proofErr w:type="spellEnd"/>
       <w:r>
         <w:rPr>
           <w:rFonts w:ascii="TH SarabunIT๙" w:hAnsi="TH SarabunIT๙" w:cs="TH SarabunIT๙"/>
@@ -1671,7 +1762,25 @@
           <w:sz w:val="32"/>
           <w:szCs w:val="32"/>
         </w:rPr>
-        <w:t>{full_name}</w:t>
+        <w:t>{</w:t>
+      </w:r>
+      <w:proofErr w:type="spellStart"/>
+      <w:r>
+        <w:rPr>
+          <w:rFonts w:ascii="TH SarabunIT๙" w:hAnsi="TH SarabunIT๙" w:cs="TH SarabunIT๙"/>
+          <w:sz w:val="32"/>
+          <w:szCs w:val="32"/>
+        </w:rPr>
+        <w:t>full_name</w:t>
+      </w:r>
+      <w:proofErr w:type="spellEnd"/>
+      <w:r>
+        <w:rPr>
+          <w:rFonts w:ascii="TH SarabunIT๙" w:hAnsi="TH SarabunIT๙" w:cs="TH SarabunIT๙"/>
+          <w:sz w:val="32"/>
+          <w:szCs w:val="32"/>
+        </w:rPr>
+        <w:t>}</w:t>
       </w:r>
       <w:r>
         <w:rPr>
@@ -2254,8 +2363,20 @@
           <w:szCs w:val="32"/>
           <w:u w:val="dotted"/>
         </w:rPr>
-        <w:t>{full_name</w:t>
-      </w:r>
+        <w:t>{</w:t>
+      </w:r>
+      <w:proofErr w:type="spellStart"/>
+      <w:r>
+        <w:rPr>
+          <w:rFonts w:ascii="TH SarabunIT๙" w:eastAsia="Cordia New" w:hAnsi="TH SarabunIT๙" w:cs="TH SarabunIT๙"/>
+          <w:color w:val="000000"/>
+          <w:sz w:val="32"/>
+          <w:szCs w:val="32"/>
+          <w:u w:val="dotted"/>
+        </w:rPr>
+        <w:t>full_name</w:t>
+      </w:r>
+      <w:proofErr w:type="spellEnd"/>
       <w:r>
         <w:rPr>
           <w:rFonts w:ascii="TH SarabunIT๙" w:eastAsia="Cordia New" w:hAnsi="TH SarabunIT๙" w:cs="TH SarabunIT๙"/>
@@ -2363,7 +2484,27 @@
           <w:szCs w:val="32"/>
           <w:u w:val="dotted"/>
         </w:rPr>
-        <w:t>{tday}</w:t>
+        <w:t>{</w:t>
+      </w:r>
+      <w:proofErr w:type="spellStart"/>
+      <w:r>
+        <w:rPr>
+          <w:rFonts w:ascii="TH SarabunIT๙" w:eastAsia="Cordia New" w:hAnsi="TH SarabunIT๙" w:cs="TH SarabunIT๙"/>
+          <w:sz w:val="32"/>
+          <w:szCs w:val="32"/>
+          <w:u w:val="dotted"/>
+        </w:rPr>
+        <w:t>tday</w:t>
+      </w:r>
+      <w:proofErr w:type="spellEnd"/>
+      <w:r>
+        <w:rPr>
+          <w:rFonts w:ascii="TH SarabunIT๙" w:eastAsia="Cordia New" w:hAnsi="TH SarabunIT๙" w:cs="TH SarabunIT๙"/>
+          <w:sz w:val="32"/>
+          <w:szCs w:val="32"/>
+          <w:u w:val="dotted"/>
+        </w:rPr>
+        <w:t>}</w:t>
       </w:r>
       <w:r>
         <w:rPr>
@@ -2418,7 +2559,27 @@
           <w:szCs w:val="32"/>
           <w:u w:val="dotted"/>
         </w:rPr>
-        <w:t xml:space="preserve"> {full_name} </w:t>
+        <w:t xml:space="preserve"> {</w:t>
+      </w:r>
+      <w:proofErr w:type="spellStart"/>
+      <w:r>
+        <w:rPr>
+          <w:rFonts w:ascii="TH SarabunIT๙" w:eastAsia="Cordia New" w:hAnsi="TH SarabunIT๙" w:cs="TH SarabunIT๙"/>
+          <w:sz w:val="32"/>
+          <w:szCs w:val="32"/>
+          <w:u w:val="dotted"/>
+        </w:rPr>
+        <w:t>full_name</w:t>
+      </w:r>
+      <w:proofErr w:type="spellEnd"/>
+      <w:r>
+        <w:rPr>
+          <w:rFonts w:ascii="TH SarabunIT๙" w:eastAsia="Cordia New" w:hAnsi="TH SarabunIT๙" w:cs="TH SarabunIT๙"/>
+          <w:sz w:val="32"/>
+          <w:szCs w:val="32"/>
+          <w:u w:val="dotted"/>
+        </w:rPr>
+        <w:t xml:space="preserve">} </w:t>
       </w:r>
       <w:r>
         <w:rPr>
@@ -2446,7 +2607,27 @@
           <w:szCs w:val="32"/>
           <w:u w:val="dotted"/>
         </w:rPr>
-        <w:t xml:space="preserve">{b_year} </w:t>
+        <w:t>{</w:t>
+      </w:r>
+      <w:proofErr w:type="spellStart"/>
+      <w:r>
+        <w:rPr>
+          <w:rFonts w:ascii="TH SarabunIT๙" w:eastAsia="Cordia New" w:hAnsi="TH SarabunIT๙" w:cs="TH SarabunIT๙"/>
+          <w:sz w:val="32"/>
+          <w:szCs w:val="32"/>
+          <w:u w:val="dotted"/>
+        </w:rPr>
+        <w:t>b_year</w:t>
+      </w:r>
+      <w:proofErr w:type="spellEnd"/>
+      <w:r>
+        <w:rPr>
+          <w:rFonts w:ascii="TH SarabunIT๙" w:eastAsia="Cordia New" w:hAnsi="TH SarabunIT๙" w:cs="TH SarabunIT๙"/>
+          <w:sz w:val="32"/>
+          <w:szCs w:val="32"/>
+          <w:u w:val="dotted"/>
+        </w:rPr>
+        <w:t xml:space="preserve">} </w:t>
       </w:r>
       <w:r>
         <w:rPr>
@@ -2522,7 +2703,27 @@
           <w:szCs w:val="32"/>
           <w:u w:val="dotted"/>
         </w:rPr>
-        <w:t>{birth_province}</w:t>
+        <w:t>{</w:t>
+      </w:r>
+      <w:proofErr w:type="spellStart"/>
+      <w:r>
+        <w:rPr>
+          <w:rFonts w:ascii="TH SarabunIT๙" w:eastAsia="Cordia New" w:hAnsi="TH SarabunIT๙" w:cs="TH SarabunIT๙"/>
+          <w:sz w:val="32"/>
+          <w:szCs w:val="32"/>
+          <w:u w:val="dotted"/>
+        </w:rPr>
+        <w:t>birth_province</w:t>
+      </w:r>
+      <w:proofErr w:type="spellEnd"/>
+      <w:r>
+        <w:rPr>
+          <w:rFonts w:ascii="TH SarabunIT๙" w:eastAsia="Cordia New" w:hAnsi="TH SarabunIT๙" w:cs="TH SarabunIT๙"/>
+          <w:sz w:val="32"/>
+          <w:szCs w:val="32"/>
+          <w:u w:val="dotted"/>
+        </w:rPr>
+        <w:t>}</w:t>
       </w:r>
       <w:r>
         <w:rPr>
@@ -2808,6 +3009,7 @@
         </w:rPr>
         <w:t>{</w:t>
       </w:r>
+      <w:proofErr w:type="spellStart"/>
       <w:r>
         <w:rPr>
           <w:rFonts w:ascii="TH SarabunIT๙" w:eastAsia="Cordia New" w:hAnsi="TH SarabunIT๙" w:cs="TH SarabunIT๙"/>
@@ -2817,6 +3019,7 @@
         </w:rPr>
         <w:t>addresss</w:t>
       </w:r>
+      <w:proofErr w:type="spellEnd"/>
       <w:r>
         <w:rPr>
           <w:rFonts w:ascii="TH SarabunIT๙" w:eastAsia="Cordia New" w:hAnsi="TH SarabunIT๙" w:cs="TH SarabunIT๙"/>
@@ -3005,6 +3208,7 @@
         </w:rPr>
         <w:t>{</w:t>
       </w:r>
+      <w:proofErr w:type="spellStart"/>
       <w:r>
         <w:rPr>
           <w:rFonts w:ascii="TH SarabunIT๙" w:eastAsia="Cordia New" w:hAnsi="TH SarabunIT๙" w:cs="TH SarabunIT๙"/>
@@ -3014,6 +3218,7 @@
         </w:rPr>
         <w:t>tambol</w:t>
       </w:r>
+      <w:proofErr w:type="spellEnd"/>
       <w:r>
         <w:rPr>
           <w:rFonts w:ascii="TH SarabunIT๙" w:eastAsia="Cordia New" w:hAnsi="TH SarabunIT๙" w:cs="TH SarabunIT๙"/>
@@ -3126,6 +3331,7 @@
         </w:rPr>
         <w:t>{</w:t>
       </w:r>
+      <w:proofErr w:type="spellStart"/>
       <w:r>
         <w:rPr>
           <w:rFonts w:ascii="TH SarabunIT๙" w:eastAsia="Cordia New" w:hAnsi="TH SarabunIT๙" w:cs="TH SarabunIT๙"/>
@@ -3135,6 +3341,7 @@
         </w:rPr>
         <w:t>provice</w:t>
       </w:r>
+      <w:proofErr w:type="spellEnd"/>
       <w:r>
         <w:rPr>
           <w:rFonts w:ascii="TH SarabunIT๙" w:eastAsia="Cordia New" w:hAnsi="TH SarabunIT๙" w:cs="TH SarabunIT๙"/>
@@ -3602,7 +3809,27 @@
           <w:sz w:val="32"/>
           <w:szCs w:val="32"/>
         </w:rPr>
-        <w:t>{full_name}</w:t>
+        <w:t>{</w:t>
+      </w:r>
+      <w:proofErr w:type="spellStart"/>
+      <w:r>
+        <w:rPr>
+          <w:rFonts w:ascii="TH SarabunIT๙" w:eastAsia="Cordia New" w:hAnsi="TH SarabunIT๙" w:cs="TH SarabunIT๙"/>
+          <w:spacing w:val="-14"/>
+          <w:sz w:val="32"/>
+          <w:szCs w:val="32"/>
+        </w:rPr>
+        <w:t>full_name</w:t>
+      </w:r>
+      <w:proofErr w:type="spellEnd"/>
+      <w:r>
+        <w:rPr>
+          <w:rFonts w:ascii="TH SarabunIT๙" w:eastAsia="Cordia New" w:hAnsi="TH SarabunIT๙" w:cs="TH SarabunIT๙"/>
+          <w:spacing w:val="-14"/>
+          <w:sz w:val="32"/>
+          <w:szCs w:val="32"/>
+        </w:rPr>
+        <w:t>}</w:t>
       </w:r>
       <w:r>
         <w:rPr>
@@ -3746,7 +3973,27 @@
           <w:sz w:val="32"/>
           <w:szCs w:val="32"/>
         </w:rPr>
-        <w:t>{addresss}</w:t>
+        <w:t>{</w:t>
+      </w:r>
+      <w:proofErr w:type="spellStart"/>
+      <w:r>
+        <w:rPr>
+          <w:rFonts w:ascii="TH SarabunIT๙" w:eastAsia="Cordia New" w:hAnsi="TH SarabunIT๙" w:cs="TH SarabunIT๙"/>
+          <w:spacing w:val="-14"/>
+          <w:sz w:val="32"/>
+          <w:szCs w:val="32"/>
+        </w:rPr>
+        <w:t>addresss</w:t>
+      </w:r>
+      <w:proofErr w:type="spellEnd"/>
+      <w:r>
+        <w:rPr>
+          <w:rFonts w:ascii="TH SarabunIT๙" w:eastAsia="Cordia New" w:hAnsi="TH SarabunIT๙" w:cs="TH SarabunIT๙"/>
+          <w:spacing w:val="-14"/>
+          <w:sz w:val="32"/>
+          <w:szCs w:val="32"/>
+        </w:rPr>
+        <w:t>}</w:t>
       </w:r>
       <w:r>
         <w:rPr>
@@ -3843,7 +4090,27 @@
           <w:sz w:val="32"/>
           <w:szCs w:val="32"/>
         </w:rPr>
-        <w:t>{tambol}</w:t>
+        <w:t>{</w:t>
+      </w:r>
+      <w:proofErr w:type="spellStart"/>
+      <w:r>
+        <w:rPr>
+          <w:rFonts w:ascii="TH SarabunIT๙" w:eastAsia="Cordia New" w:hAnsi="TH SarabunIT๙" w:cs="TH SarabunIT๙"/>
+          <w:spacing w:val="-14"/>
+          <w:sz w:val="32"/>
+          <w:szCs w:val="32"/>
+        </w:rPr>
+        <w:t>tambol</w:t>
+      </w:r>
+      <w:proofErr w:type="spellEnd"/>
+      <w:r>
+        <w:rPr>
+          <w:rFonts w:ascii="TH SarabunIT๙" w:eastAsia="Cordia New" w:hAnsi="TH SarabunIT๙" w:cs="TH SarabunIT๙"/>
+          <w:spacing w:val="-14"/>
+          <w:sz w:val="32"/>
+          <w:szCs w:val="32"/>
+        </w:rPr>
+        <w:t>}</w:t>
       </w:r>
       <w:r>
         <w:rPr>
@@ -3901,7 +4168,27 @@
           <w:sz w:val="32"/>
           <w:szCs w:val="32"/>
         </w:rPr>
-        <w:t>{provice}</w:t>
+        <w:t>{</w:t>
+      </w:r>
+      <w:proofErr w:type="spellStart"/>
+      <w:r>
+        <w:rPr>
+          <w:rFonts w:ascii="TH SarabunIT๙" w:eastAsia="Cordia New" w:hAnsi="TH SarabunIT๙" w:cs="TH SarabunIT๙"/>
+          <w:spacing w:val="-14"/>
+          <w:sz w:val="32"/>
+          <w:szCs w:val="32"/>
+        </w:rPr>
+        <w:t>provice</w:t>
+      </w:r>
+      <w:proofErr w:type="spellEnd"/>
+      <w:r>
+        <w:rPr>
+          <w:rFonts w:ascii="TH SarabunIT๙" w:eastAsia="Cordia New" w:hAnsi="TH SarabunIT๙" w:cs="TH SarabunIT๙"/>
+          <w:spacing w:val="-14"/>
+          <w:sz w:val="32"/>
+          <w:szCs w:val="32"/>
+        </w:rPr>
+        <w:t>}</w:t>
       </w:r>
       <w:r>
         <w:rPr>
@@ -5636,7 +5923,27 @@
           <w:sz w:val="32"/>
           <w:szCs w:val="32"/>
         </w:rPr>
-        <w:t>{full_name}</w:t>
+        <w:t>{</w:t>
+      </w:r>
+      <w:proofErr w:type="spellStart"/>
+      <w:r>
+        <w:rPr>
+          <w:rFonts w:ascii="TH SarabunIT๙" w:eastAsia="Cordia New" w:hAnsi="TH SarabunIT๙" w:cs="TH SarabunIT๙"/>
+          <w:color w:val="000000"/>
+          <w:sz w:val="32"/>
+          <w:szCs w:val="32"/>
+        </w:rPr>
+        <w:t>full_name</w:t>
+      </w:r>
+      <w:proofErr w:type="spellEnd"/>
+      <w:r>
+        <w:rPr>
+          <w:rFonts w:ascii="TH SarabunIT๙" w:eastAsia="Cordia New" w:hAnsi="TH SarabunIT๙" w:cs="TH SarabunIT๙"/>
+          <w:color w:val="000000"/>
+          <w:sz w:val="32"/>
+          <w:szCs w:val="32"/>
+        </w:rPr>
+        <w:t>}</w:t>
       </w:r>
       <w:r>
         <w:rPr>
@@ -6133,7 +6440,27 @@
           <w:szCs w:val="32"/>
           <w:cs/>
         </w:rPr>
-        <w:t>(ป.ค.๑๔)</w:t>
+        <w:t>(</w:t>
+      </w:r>
+      <w:proofErr w:type="spellStart"/>
+      <w:r>
+        <w:rPr>
+          <w:rFonts w:ascii="TH SarabunIT๙" w:hAnsi="TH SarabunIT๙" w:cs="TH SarabunIT๙"/>
+          <w:sz w:val="32"/>
+          <w:szCs w:val="32"/>
+          <w:cs/>
+        </w:rPr>
+        <w:t>ป.ค</w:t>
+      </w:r>
+      <w:proofErr w:type="spellEnd"/>
+      <w:r>
+        <w:rPr>
+          <w:rFonts w:ascii="TH SarabunIT๙" w:hAnsi="TH SarabunIT๙" w:cs="TH SarabunIT๙"/>
+          <w:sz w:val="32"/>
+          <w:szCs w:val="32"/>
+          <w:cs/>
+        </w:rPr>
+        <w:t>.๑๔)</w:t>
       </w:r>
     </w:p>
     <w:p>
@@ -6277,7 +6604,27 @@
           <w:szCs w:val="32"/>
           <w:u w:val="dotted"/>
         </w:rPr>
-        <w:t>{full_name}</w:t>
+        <w:t>{</w:t>
+      </w:r>
+      <w:proofErr w:type="spellStart"/>
+      <w:r>
+        <w:rPr>
+          <w:rFonts w:ascii="TH SarabunIT๙" w:hAnsi="TH SarabunIT๙" w:cs="TH SarabunIT๙"/>
+          <w:sz w:val="32"/>
+          <w:szCs w:val="32"/>
+          <w:u w:val="dotted"/>
+        </w:rPr>
+        <w:t>full_name</w:t>
+      </w:r>
+      <w:proofErr w:type="spellEnd"/>
+      <w:r>
+        <w:rPr>
+          <w:rFonts w:ascii="TH SarabunIT๙" w:hAnsi="TH SarabunIT๙" w:cs="TH SarabunIT๙"/>
+          <w:sz w:val="32"/>
+          <w:szCs w:val="32"/>
+          <w:u w:val="dotted"/>
+        </w:rPr>
+        <w:t>}</w:t>
       </w:r>
       <w:r>
         <w:rPr>
@@ -6406,7 +6753,27 @@
           <w:szCs w:val="32"/>
           <w:u w:val="dotted"/>
         </w:rPr>
-        <w:t>{tday}</w:t>
+        <w:t>{</w:t>
+      </w:r>
+      <w:proofErr w:type="spellStart"/>
+      <w:r>
+        <w:rPr>
+          <w:rFonts w:ascii="TH SarabunIT๙" w:hAnsi="TH SarabunIT๙" w:cs="TH SarabunIT๙"/>
+          <w:sz w:val="32"/>
+          <w:szCs w:val="32"/>
+          <w:u w:val="dotted"/>
+        </w:rPr>
+        <w:t>tday</w:t>
+      </w:r>
+      <w:proofErr w:type="spellEnd"/>
+      <w:r>
+        <w:rPr>
+          <w:rFonts w:ascii="TH SarabunIT๙" w:hAnsi="TH SarabunIT๙" w:cs="TH SarabunIT๙"/>
+          <w:sz w:val="32"/>
+          <w:szCs w:val="32"/>
+          <w:u w:val="dotted"/>
+        </w:rPr>
+        <w:t>}</w:t>
       </w:r>
       <w:r>
         <w:rPr>
@@ -7530,25 +7897,47 @@
           <w:szCs w:val="32"/>
           <w:u w:val="dotted"/>
         </w:rPr>
-        <w:t>{tday}</w:t>
-      </w:r>
-      <w:r>
-        <w:rPr>
-          <w:rFonts w:ascii="TH SarabunIT๙" w:hAnsi="TH SarabunIT๙" w:cs="TH SarabunIT๙" w:hint="cs"/>
+        <w:t>{</w:t>
+      </w:r>
+      <w:proofErr w:type="spellStart"/>
+      <w:r>
+        <w:rPr>
+          <w:rFonts w:ascii="TH SarabunIT๙" w:hAnsi="TH SarabunIT๙" w:cs="TH SarabunIT๙"/>
           <w:spacing w:val="-6"/>
           <w:sz w:val="32"/>
           <w:szCs w:val="32"/>
           <w:u w:val="dotted"/>
-          <w:cs/>
-        </w:rPr>
-        <w:t xml:space="preserve"> </w:t>
-      </w:r>
-      <w:r>
-        <w:rPr>
-          <w:rFonts w:ascii="TH SarabunIT๙" w:hAnsi="TH SarabunIT๙" w:cs="TH SarabunIT๙" w:hint="cs"/>
+        </w:rPr>
+        <w:t>tday</w:t>
+      </w:r>
+      <w:proofErr w:type="spellEnd"/>
+      <w:r>
+        <w:rPr>
+          <w:rFonts w:ascii="TH SarabunIT๙" w:hAnsi="TH SarabunIT๙" w:cs="TH SarabunIT๙"/>
           <w:spacing w:val="-6"/>
           <w:sz w:val="32"/>
           <w:szCs w:val="32"/>
+          <w:u w:val="dotted"/>
+        </w:rPr>
+        <w:t>}</w:t>
+      </w:r>
+      <w:r>
+        <w:rPr>
+          <w:rFonts w:ascii="TH SarabunIT๙" w:hAnsi="TH SarabunIT๙" w:cs="TH SarabunIT๙" w:hint="cs"/>
+          <w:spacing w:val="-6"/>
+          <w:sz w:val="32"/>
+          <w:szCs w:val="32"/>
+          <w:u w:val="dotted"/>
+          <w:cs/>
+        </w:rPr>
+        <w:t xml:space="preserve"> </w:t>
+      </w:r>
+      <w:r>
+        <w:rPr>
+          <w:rFonts w:ascii="TH SarabunIT๙" w:hAnsi="TH SarabunIT๙" w:cs="TH SarabunIT๙" w:hint="cs"/>
+          <w:spacing w:val="-6"/>
+          <w:sz w:val="32"/>
+          <w:szCs w:val="32"/>
           <w:cs/>
         </w:rPr>
         <w:t>) ข้าฯ ได้มาติดต่อสำนักงานเขตทุ่งครุ</w:t>
@@ -7616,7 +8005,29 @@
           <w:szCs w:val="32"/>
           <w:u w:val="dotted"/>
         </w:rPr>
-        <w:t>{full_name}</w:t>
+        <w:t>{</w:t>
+      </w:r>
+      <w:proofErr w:type="spellStart"/>
+      <w:r>
+        <w:rPr>
+          <w:rFonts w:ascii="TH SarabunIT๙" w:hAnsi="TH SarabunIT๙" w:cs="TH SarabunIT๙"/>
+          <w:spacing w:val="-6"/>
+          <w:sz w:val="32"/>
+          <w:szCs w:val="32"/>
+          <w:u w:val="dotted"/>
+        </w:rPr>
+        <w:t>full_name</w:t>
+      </w:r>
+      <w:proofErr w:type="spellEnd"/>
+      <w:r>
+        <w:rPr>
+          <w:rFonts w:ascii="TH SarabunIT๙" w:hAnsi="TH SarabunIT๙" w:cs="TH SarabunIT๙"/>
+          <w:spacing w:val="-6"/>
+          <w:sz w:val="32"/>
+          <w:szCs w:val="32"/>
+          <w:u w:val="dotted"/>
+        </w:rPr>
+        <w:t>}</w:t>
       </w:r>
       <w:r>
         <w:rPr>
@@ -7655,7 +8066,29 @@
           <w:szCs w:val="32"/>
           <w:u w:val="dotted"/>
         </w:rPr>
-        <w:t>{full_name}</w:t>
+        <w:t>{</w:t>
+      </w:r>
+      <w:proofErr w:type="spellStart"/>
+      <w:r>
+        <w:rPr>
+          <w:rFonts w:ascii="TH SarabunIT๙" w:hAnsi="TH SarabunIT๙" w:cs="TH SarabunIT๙"/>
+          <w:spacing w:val="-6"/>
+          <w:sz w:val="32"/>
+          <w:szCs w:val="32"/>
+          <w:u w:val="dotted"/>
+        </w:rPr>
+        <w:t>full_name</w:t>
+      </w:r>
+      <w:proofErr w:type="spellEnd"/>
+      <w:r>
+        <w:rPr>
+          <w:rFonts w:ascii="TH SarabunIT๙" w:hAnsi="TH SarabunIT๙" w:cs="TH SarabunIT๙"/>
+          <w:spacing w:val="-6"/>
+          <w:sz w:val="32"/>
+          <w:szCs w:val="32"/>
+          <w:u w:val="dotted"/>
+        </w:rPr>
+        <w:t>}</w:t>
       </w:r>
       <w:r>
         <w:rPr>
@@ -7861,7 +8294,29 @@
           <w:szCs w:val="32"/>
           <w:u w:val="dotted"/>
         </w:rPr>
-        <w:t>{full_name}</w:t>
+        <w:t>{</w:t>
+      </w:r>
+      <w:proofErr w:type="spellStart"/>
+      <w:r>
+        <w:rPr>
+          <w:rFonts w:ascii="TH SarabunIT๙" w:hAnsi="TH SarabunIT๙" w:cs="TH SarabunIT๙"/>
+          <w:spacing w:val="-6"/>
+          <w:sz w:val="32"/>
+          <w:szCs w:val="32"/>
+          <w:u w:val="dotted"/>
+        </w:rPr>
+        <w:t>full_name</w:t>
+      </w:r>
+      <w:proofErr w:type="spellEnd"/>
+      <w:r>
+        <w:rPr>
+          <w:rFonts w:ascii="TH SarabunIT๙" w:hAnsi="TH SarabunIT๙" w:cs="TH SarabunIT๙"/>
+          <w:spacing w:val="-6"/>
+          <w:sz w:val="32"/>
+          <w:szCs w:val="32"/>
+          <w:u w:val="dotted"/>
+        </w:rPr>
+        <w:t>}</w:t>
       </w:r>
       <w:r>
         <w:rPr>
@@ -7956,7 +8411,29 @@
           <w:szCs w:val="32"/>
           <w:u w:val="dotted"/>
         </w:rPr>
-        <w:t>{full_name}</w:t>
+        <w:t>{</w:t>
+      </w:r>
+      <w:proofErr w:type="spellStart"/>
+      <w:r>
+        <w:rPr>
+          <w:rFonts w:ascii="TH SarabunIT๙" w:hAnsi="TH SarabunIT๙" w:cs="TH SarabunIT๙"/>
+          <w:spacing w:val="-6"/>
+          <w:sz w:val="32"/>
+          <w:szCs w:val="32"/>
+          <w:u w:val="dotted"/>
+        </w:rPr>
+        <w:t>full_name</w:t>
+      </w:r>
+      <w:proofErr w:type="spellEnd"/>
+      <w:r>
+        <w:rPr>
+          <w:rFonts w:ascii="TH SarabunIT๙" w:hAnsi="TH SarabunIT๙" w:cs="TH SarabunIT๙"/>
+          <w:spacing w:val="-6"/>
+          <w:sz w:val="32"/>
+          <w:szCs w:val="32"/>
+          <w:u w:val="dotted"/>
+        </w:rPr>
+        <w:t>}</w:t>
       </w:r>
       <w:r>
         <w:rPr>
@@ -8022,7 +8499,29 @@
           <w:szCs w:val="32"/>
           <w:u w:val="dotted"/>
         </w:rPr>
-        <w:t>{full_name}</w:t>
+        <w:t>{</w:t>
+      </w:r>
+      <w:proofErr w:type="spellStart"/>
+      <w:r>
+        <w:rPr>
+          <w:rFonts w:ascii="TH SarabunIT๙" w:hAnsi="TH SarabunIT๙" w:cs="TH SarabunIT๙"/>
+          <w:spacing w:val="-6"/>
+          <w:sz w:val="32"/>
+          <w:szCs w:val="32"/>
+          <w:u w:val="dotted"/>
+        </w:rPr>
+        <w:t>full_name</w:t>
+      </w:r>
+      <w:proofErr w:type="spellEnd"/>
+      <w:r>
+        <w:rPr>
+          <w:rFonts w:ascii="TH SarabunIT๙" w:hAnsi="TH SarabunIT๙" w:cs="TH SarabunIT๙"/>
+          <w:spacing w:val="-6"/>
+          <w:sz w:val="32"/>
+          <w:szCs w:val="32"/>
+          <w:u w:val="dotted"/>
+        </w:rPr>
+        <w:t>}</w:t>
       </w:r>
       <w:r>
         <w:rPr>
@@ -9017,7 +9516,27 @@
           <w:szCs w:val="32"/>
           <w:cs/>
         </w:rPr>
-        <w:t>(ป.ค.๑๔)</w:t>
+        <w:t>(</w:t>
+      </w:r>
+      <w:proofErr w:type="spellStart"/>
+      <w:r>
+        <w:rPr>
+          <w:rFonts w:ascii="TH SarabunIT๙" w:hAnsi="TH SarabunIT๙" w:cs="TH SarabunIT๙"/>
+          <w:sz w:val="32"/>
+          <w:szCs w:val="32"/>
+          <w:cs/>
+        </w:rPr>
+        <w:t>ป.ค</w:t>
+      </w:r>
+      <w:proofErr w:type="spellEnd"/>
+      <w:r>
+        <w:rPr>
+          <w:rFonts w:ascii="TH SarabunIT๙" w:hAnsi="TH SarabunIT๙" w:cs="TH SarabunIT๙"/>
+          <w:sz w:val="32"/>
+          <w:szCs w:val="32"/>
+          <w:cs/>
+        </w:rPr>
+        <w:t>.๑๔)</w:t>
       </w:r>
     </w:p>
     <w:p>
@@ -9161,7 +9680,27 @@
           <w:szCs w:val="32"/>
           <w:u w:val="dotted"/>
         </w:rPr>
-        <w:t>{full_name}</w:t>
+        <w:t>{</w:t>
+      </w:r>
+      <w:proofErr w:type="spellStart"/>
+      <w:r>
+        <w:rPr>
+          <w:rFonts w:ascii="TH SarabunIT๙" w:hAnsi="TH SarabunIT๙" w:cs="TH SarabunIT๙"/>
+          <w:sz w:val="32"/>
+          <w:szCs w:val="32"/>
+          <w:u w:val="dotted"/>
+        </w:rPr>
+        <w:t>full_name</w:t>
+      </w:r>
+      <w:proofErr w:type="spellEnd"/>
+      <w:r>
+        <w:rPr>
+          <w:rFonts w:ascii="TH SarabunIT๙" w:hAnsi="TH SarabunIT๙" w:cs="TH SarabunIT๙"/>
+          <w:sz w:val="32"/>
+          <w:szCs w:val="32"/>
+          <w:u w:val="dotted"/>
+        </w:rPr>
+        <w:t>}</w:t>
       </w:r>
       <w:r>
         <w:rPr>
@@ -9290,7 +9829,27 @@
           <w:szCs w:val="32"/>
           <w:u w:val="dotted"/>
         </w:rPr>
-        <w:t>{tday}</w:t>
+        <w:t>{</w:t>
+      </w:r>
+      <w:proofErr w:type="spellStart"/>
+      <w:r>
+        <w:rPr>
+          <w:rFonts w:ascii="TH SarabunIT๙" w:hAnsi="TH SarabunIT๙" w:cs="TH SarabunIT๙"/>
+          <w:sz w:val="32"/>
+          <w:szCs w:val="32"/>
+          <w:u w:val="dotted"/>
+        </w:rPr>
+        <w:t>tday</w:t>
+      </w:r>
+      <w:proofErr w:type="spellEnd"/>
+      <w:r>
+        <w:rPr>
+          <w:rFonts w:ascii="TH SarabunIT๙" w:hAnsi="TH SarabunIT๙" w:cs="TH SarabunIT๙"/>
+          <w:sz w:val="32"/>
+          <w:szCs w:val="32"/>
+          <w:u w:val="dotted"/>
+        </w:rPr>
+        <w:t>}</w:t>
       </w:r>
       <w:r>
         <w:rPr>
@@ -10413,25 +10972,47 @@
           <w:szCs w:val="32"/>
           <w:u w:val="dotted"/>
         </w:rPr>
-        <w:t>{tday}</w:t>
-      </w:r>
-      <w:r>
-        <w:rPr>
-          <w:rFonts w:ascii="TH SarabunIT๙" w:hAnsi="TH SarabunIT๙" w:cs="TH SarabunIT๙" w:hint="cs"/>
+        <w:t>{</w:t>
+      </w:r>
+      <w:proofErr w:type="spellStart"/>
+      <w:r>
+        <w:rPr>
+          <w:rFonts w:ascii="TH SarabunIT๙" w:hAnsi="TH SarabunIT๙" w:cs="TH SarabunIT๙"/>
           <w:spacing w:val="-6"/>
           <w:sz w:val="32"/>
           <w:szCs w:val="32"/>
           <w:u w:val="dotted"/>
-          <w:cs/>
-        </w:rPr>
-        <w:t xml:space="preserve"> </w:t>
-      </w:r>
-      <w:r>
-        <w:rPr>
-          <w:rFonts w:ascii="TH SarabunIT๙" w:hAnsi="TH SarabunIT๙" w:cs="TH SarabunIT๙" w:hint="cs"/>
+        </w:rPr>
+        <w:t>tday</w:t>
+      </w:r>
+      <w:proofErr w:type="spellEnd"/>
+      <w:r>
+        <w:rPr>
+          <w:rFonts w:ascii="TH SarabunIT๙" w:hAnsi="TH SarabunIT๙" w:cs="TH SarabunIT๙"/>
           <w:spacing w:val="-6"/>
           <w:sz w:val="32"/>
           <w:szCs w:val="32"/>
+          <w:u w:val="dotted"/>
+        </w:rPr>
+        <w:t>}</w:t>
+      </w:r>
+      <w:r>
+        <w:rPr>
+          <w:rFonts w:ascii="TH SarabunIT๙" w:hAnsi="TH SarabunIT๙" w:cs="TH SarabunIT๙" w:hint="cs"/>
+          <w:spacing w:val="-6"/>
+          <w:sz w:val="32"/>
+          <w:szCs w:val="32"/>
+          <w:u w:val="dotted"/>
+          <w:cs/>
+        </w:rPr>
+        <w:t xml:space="preserve"> </w:t>
+      </w:r>
+      <w:r>
+        <w:rPr>
+          <w:rFonts w:ascii="TH SarabunIT๙" w:hAnsi="TH SarabunIT๙" w:cs="TH SarabunIT๙" w:hint="cs"/>
+          <w:spacing w:val="-6"/>
+          <w:sz w:val="32"/>
+          <w:szCs w:val="32"/>
           <w:cs/>
         </w:rPr>
         <w:t>) ข้าฯ ได้มาติดต่อสำนักงานเขตทุ่งครุ</w:t>
@@ -10499,7 +11080,29 @@
           <w:szCs w:val="32"/>
           <w:u w:val="dotted"/>
         </w:rPr>
-        <w:t>{full_name}</w:t>
+        <w:t>{</w:t>
+      </w:r>
+      <w:proofErr w:type="spellStart"/>
+      <w:r>
+        <w:rPr>
+          <w:rFonts w:ascii="TH SarabunIT๙" w:hAnsi="TH SarabunIT๙" w:cs="TH SarabunIT๙"/>
+          <w:spacing w:val="-6"/>
+          <w:sz w:val="32"/>
+          <w:szCs w:val="32"/>
+          <w:u w:val="dotted"/>
+        </w:rPr>
+        <w:t>full_name</w:t>
+      </w:r>
+      <w:proofErr w:type="spellEnd"/>
+      <w:r>
+        <w:rPr>
+          <w:rFonts w:ascii="TH SarabunIT๙" w:hAnsi="TH SarabunIT๙" w:cs="TH SarabunIT๙"/>
+          <w:spacing w:val="-6"/>
+          <w:sz w:val="32"/>
+          <w:szCs w:val="32"/>
+          <w:u w:val="dotted"/>
+        </w:rPr>
+        <w:t>}</w:t>
       </w:r>
       <w:r>
         <w:rPr>
@@ -10538,7 +11141,29 @@
           <w:szCs w:val="32"/>
           <w:u w:val="dotted"/>
         </w:rPr>
-        <w:t>{full_name}</w:t>
+        <w:t>{</w:t>
+      </w:r>
+      <w:proofErr w:type="spellStart"/>
+      <w:r>
+        <w:rPr>
+          <w:rFonts w:ascii="TH SarabunIT๙" w:hAnsi="TH SarabunIT๙" w:cs="TH SarabunIT๙"/>
+          <w:spacing w:val="-6"/>
+          <w:sz w:val="32"/>
+          <w:szCs w:val="32"/>
+          <w:u w:val="dotted"/>
+        </w:rPr>
+        <w:t>full_name</w:t>
+      </w:r>
+      <w:proofErr w:type="spellEnd"/>
+      <w:r>
+        <w:rPr>
+          <w:rFonts w:ascii="TH SarabunIT๙" w:hAnsi="TH SarabunIT๙" w:cs="TH SarabunIT๙"/>
+          <w:spacing w:val="-6"/>
+          <w:sz w:val="32"/>
+          <w:szCs w:val="32"/>
+          <w:u w:val="dotted"/>
+        </w:rPr>
+        <w:t>}</w:t>
       </w:r>
       <w:r>
         <w:rPr>
@@ -10735,7 +11360,29 @@
           <w:szCs w:val="32"/>
           <w:u w:val="dotted"/>
         </w:rPr>
-        <w:t>{full_name}</w:t>
+        <w:t>{</w:t>
+      </w:r>
+      <w:proofErr w:type="spellStart"/>
+      <w:r>
+        <w:rPr>
+          <w:rFonts w:ascii="TH SarabunIT๙" w:hAnsi="TH SarabunIT๙" w:cs="TH SarabunIT๙"/>
+          <w:spacing w:val="-6"/>
+          <w:sz w:val="32"/>
+          <w:szCs w:val="32"/>
+          <w:u w:val="dotted"/>
+        </w:rPr>
+        <w:t>full_name</w:t>
+      </w:r>
+      <w:proofErr w:type="spellEnd"/>
+      <w:r>
+        <w:rPr>
+          <w:rFonts w:ascii="TH SarabunIT๙" w:hAnsi="TH SarabunIT๙" w:cs="TH SarabunIT๙"/>
+          <w:spacing w:val="-6"/>
+          <w:sz w:val="32"/>
+          <w:szCs w:val="32"/>
+          <w:u w:val="dotted"/>
+        </w:rPr>
+        <w:t>}</w:t>
       </w:r>
       <w:r>
         <w:rPr>
@@ -10831,7 +11478,29 @@
           <w:szCs w:val="32"/>
           <w:u w:val="dotted"/>
         </w:rPr>
-        <w:t>{full_name}</w:t>
+        <w:t>{</w:t>
+      </w:r>
+      <w:proofErr w:type="spellStart"/>
+      <w:r>
+        <w:rPr>
+          <w:rFonts w:ascii="TH SarabunIT๙" w:hAnsi="TH SarabunIT๙" w:cs="TH SarabunIT๙"/>
+          <w:spacing w:val="-6"/>
+          <w:sz w:val="32"/>
+          <w:szCs w:val="32"/>
+          <w:u w:val="dotted"/>
+        </w:rPr>
+        <w:t>full_name</w:t>
+      </w:r>
+      <w:proofErr w:type="spellEnd"/>
+      <w:r>
+        <w:rPr>
+          <w:rFonts w:ascii="TH SarabunIT๙" w:hAnsi="TH SarabunIT๙" w:cs="TH SarabunIT๙"/>
+          <w:spacing w:val="-6"/>
+          <w:sz w:val="32"/>
+          <w:szCs w:val="32"/>
+          <w:u w:val="dotted"/>
+        </w:rPr>
+        <w:t>}</w:t>
       </w:r>
       <w:r>
         <w:rPr>
@@ -10897,7 +11566,29 @@
           <w:szCs w:val="32"/>
           <w:u w:val="dotted"/>
         </w:rPr>
-        <w:t>{full_name}</w:t>
+        <w:t>{</w:t>
+      </w:r>
+      <w:proofErr w:type="spellStart"/>
+      <w:r>
+        <w:rPr>
+          <w:rFonts w:ascii="TH SarabunIT๙" w:hAnsi="TH SarabunIT๙" w:cs="TH SarabunIT๙"/>
+          <w:spacing w:val="-6"/>
+          <w:sz w:val="32"/>
+          <w:szCs w:val="32"/>
+          <w:u w:val="dotted"/>
+        </w:rPr>
+        <w:t>full_name</w:t>
+      </w:r>
+      <w:proofErr w:type="spellEnd"/>
+      <w:r>
+        <w:rPr>
+          <w:rFonts w:ascii="TH SarabunIT๙" w:hAnsi="TH SarabunIT๙" w:cs="TH SarabunIT๙"/>
+          <w:spacing w:val="-6"/>
+          <w:sz w:val="32"/>
+          <w:szCs w:val="32"/>
+          <w:u w:val="dotted"/>
+        </w:rPr>
+        <w:t>}</w:t>
       </w:r>
       <w:r>
         <w:rPr>
@@ -11962,7 +12653,25 @@
           <w:sz w:val="32"/>
           <w:szCs w:val="32"/>
         </w:rPr>
-        <w:t>{full_name}</w:t>
+        <w:t>{</w:t>
+      </w:r>
+      <w:proofErr w:type="spellStart"/>
+      <w:r>
+        <w:rPr>
+          <w:rFonts w:ascii="TH SarabunIT๙" w:hAnsi="TH SarabunIT๙" w:cs="TH SarabunIT๙"/>
+          <w:sz w:val="32"/>
+          <w:szCs w:val="32"/>
+        </w:rPr>
+        <w:t>full_name</w:t>
+      </w:r>
+      <w:proofErr w:type="spellEnd"/>
+      <w:r>
+        <w:rPr>
+          <w:rFonts w:ascii="TH SarabunIT๙" w:hAnsi="TH SarabunIT๙" w:cs="TH SarabunIT๙"/>
+          <w:sz w:val="32"/>
+          <w:szCs w:val="32"/>
+        </w:rPr>
+        <w:t>}</w:t>
       </w:r>
     </w:p>
     <w:p>
@@ -12050,7 +12759,25 @@
           <w:sz w:val="32"/>
           <w:szCs w:val="32"/>
         </w:rPr>
-        <w:t>{dd}</w:t>
+        <w:t>{</w:t>
+      </w:r>
+      <w:proofErr w:type="spellStart"/>
+      <w:r>
+        <w:rPr>
+          <w:rFonts w:ascii="TH SarabunIT๙" w:hAnsi="TH SarabunIT๙" w:cs="TH SarabunIT๙"/>
+          <w:sz w:val="32"/>
+          <w:szCs w:val="32"/>
+        </w:rPr>
+        <w:t>dd</w:t>
+      </w:r>
+      <w:proofErr w:type="spellEnd"/>
+      <w:r>
+        <w:rPr>
+          <w:rFonts w:ascii="TH SarabunIT๙" w:hAnsi="TH SarabunIT๙" w:cs="TH SarabunIT๙"/>
+          <w:sz w:val="32"/>
+          <w:szCs w:val="32"/>
+        </w:rPr>
+        <w:t>}</w:t>
       </w:r>
       <w:r>
         <w:rPr>
@@ -12084,7 +12811,25 @@
           <w:sz w:val="32"/>
           <w:szCs w:val="32"/>
         </w:rPr>
-        <w:t>{yyyy}</w:t>
+        <w:t>{</w:t>
+      </w:r>
+      <w:proofErr w:type="spellStart"/>
+      <w:r>
+        <w:rPr>
+          <w:rFonts w:ascii="TH SarabunIT๙" w:hAnsi="TH SarabunIT๙" w:cs="TH SarabunIT๙"/>
+          <w:sz w:val="32"/>
+          <w:szCs w:val="32"/>
+        </w:rPr>
+        <w:t>yyyy</w:t>
+      </w:r>
+      <w:proofErr w:type="spellEnd"/>
+      <w:r>
+        <w:rPr>
+          <w:rFonts w:ascii="TH SarabunIT๙" w:hAnsi="TH SarabunIT๙" w:cs="TH SarabunIT๙"/>
+          <w:sz w:val="32"/>
+          <w:szCs w:val="32"/>
+        </w:rPr>
+        <w:t>}</w:t>
       </w:r>
     </w:p>
     <w:p>
@@ -12132,7 +12877,25 @@
           <w:sz w:val="32"/>
           <w:szCs w:val="32"/>
         </w:rPr>
-        <w:t>{full_name}</w:t>
+        <w:t>{</w:t>
+      </w:r>
+      <w:proofErr w:type="spellStart"/>
+      <w:r>
+        <w:rPr>
+          <w:rFonts w:ascii="TH SarabunIT๙" w:hAnsi="TH SarabunIT๙" w:cs="TH SarabunIT๙"/>
+          <w:sz w:val="32"/>
+          <w:szCs w:val="32"/>
+        </w:rPr>
+        <w:t>full_name</w:t>
+      </w:r>
+      <w:proofErr w:type="spellEnd"/>
+      <w:r>
+        <w:rPr>
+          <w:rFonts w:ascii="TH SarabunIT๙" w:hAnsi="TH SarabunIT๙" w:cs="TH SarabunIT๙"/>
+          <w:sz w:val="32"/>
+          <w:szCs w:val="32"/>
+        </w:rPr>
+        <w:t>}</w:t>
       </w:r>
       <w:r>
         <w:rPr>
@@ -12246,7 +13009,25 @@
           <w:sz w:val="32"/>
           <w:szCs w:val="32"/>
         </w:rPr>
-        <w:t>{addresss}</w:t>
+        <w:t>{</w:t>
+      </w:r>
+      <w:proofErr w:type="spellStart"/>
+      <w:r>
+        <w:rPr>
+          <w:rFonts w:ascii="TH SarabunIT๙" w:hAnsi="TH SarabunIT๙" w:cs="TH SarabunIT๙"/>
+          <w:sz w:val="32"/>
+          <w:szCs w:val="32"/>
+        </w:rPr>
+        <w:t>addresss</w:t>
+      </w:r>
+      <w:proofErr w:type="spellEnd"/>
+      <w:r>
+        <w:rPr>
+          <w:rFonts w:ascii="TH SarabunIT๙" w:hAnsi="TH SarabunIT๙" w:cs="TH SarabunIT๙"/>
+          <w:sz w:val="32"/>
+          <w:szCs w:val="32"/>
+        </w:rPr>
+        <w:t>}</w:t>
       </w:r>
       <w:r>
         <w:rPr>
@@ -12347,7 +13128,25 @@
           <w:sz w:val="32"/>
           <w:szCs w:val="32"/>
         </w:rPr>
-        <w:t>{tambol}</w:t>
+        <w:t>{</w:t>
+      </w:r>
+      <w:proofErr w:type="spellStart"/>
+      <w:r>
+        <w:rPr>
+          <w:rFonts w:ascii="TH SarabunIT๙" w:hAnsi="TH SarabunIT๙" w:cs="TH SarabunIT๙"/>
+          <w:sz w:val="32"/>
+          <w:szCs w:val="32"/>
+        </w:rPr>
+        <w:t>tambol</w:t>
+      </w:r>
+      <w:proofErr w:type="spellEnd"/>
+      <w:r>
+        <w:rPr>
+          <w:rFonts w:ascii="TH SarabunIT๙" w:hAnsi="TH SarabunIT๙" w:cs="TH SarabunIT๙"/>
+          <w:sz w:val="32"/>
+          <w:szCs w:val="32"/>
+        </w:rPr>
+        <w:t>}</w:t>
       </w:r>
       <w:r>
         <w:rPr>
@@ -12394,14 +13193,34 @@
           <w:sz w:val="32"/>
           <w:szCs w:val="32"/>
         </w:rPr>
-        <w:t>{provice}</w:t>
-      </w:r>
-      <w:r>
-        <w:rPr>
-          <w:rFonts w:ascii="TH SarabunIT๙" w:hAnsi="TH SarabunIT๙" w:cs="TH SarabunIT๙" w:hint="cs"/>
+        <w:t>{</w:t>
+      </w:r>
+      <w:proofErr w:type="spellStart"/>
+      <w:r>
+        <w:rPr>
+          <w:rFonts w:ascii="TH SarabunIT๙" w:hAnsi="TH SarabunIT๙" w:cs="TH SarabunIT๙"/>
           <w:spacing w:val="-6"/>
           <w:sz w:val="32"/>
           <w:szCs w:val="32"/>
+        </w:rPr>
+        <w:t>provice</w:t>
+      </w:r>
+      <w:proofErr w:type="spellEnd"/>
+      <w:r>
+        <w:rPr>
+          <w:rFonts w:ascii="TH SarabunIT๙" w:hAnsi="TH SarabunIT๙" w:cs="TH SarabunIT๙"/>
+          <w:spacing w:val="-6"/>
+          <w:sz w:val="32"/>
+          <w:szCs w:val="32"/>
+        </w:rPr>
+        <w:t>}</w:t>
+      </w:r>
+      <w:r>
+        <w:rPr>
+          <w:rFonts w:ascii="TH SarabunIT๙" w:hAnsi="TH SarabunIT๙" w:cs="TH SarabunIT๙" w:hint="cs"/>
+          <w:spacing w:val="-6"/>
+          <w:sz w:val="32"/>
+          <w:szCs w:val="32"/>
           <w:cs/>
         </w:rPr>
         <w:t xml:space="preserve"> </w:t>
@@ -12422,8 +13241,19 @@
           <w:szCs w:val="32"/>
           <w:cs/>
         </w:rPr>
-        <w:t>ต่อหน้า นายอัษฎางค์</w:t>
-      </w:r>
+        <w:t>ต่อหน้า นาย</w:t>
+      </w:r>
+      <w:proofErr w:type="spellStart"/>
+      <w:r>
+        <w:rPr>
+          <w:rFonts w:ascii="TH SarabunIT๙" w:hAnsi="TH SarabunIT๙" w:cs="TH SarabunIT๙"/>
+          <w:sz w:val="32"/>
+          <w:szCs w:val="32"/>
+          <w:cs/>
+        </w:rPr>
+        <w:t>อัษฎางค์</w:t>
+      </w:r>
+      <w:proofErr w:type="spellEnd"/>
       <w:r>
         <w:rPr>
           <w:rFonts w:ascii="TH SarabunIT๙" w:hAnsi="TH SarabunIT๙" w:cs="TH SarabunIT๙" w:hint="cs"/>
@@ -12805,7 +13635,27 @@
           <w:szCs w:val="32"/>
           <w:cs/>
         </w:rPr>
-        <w:t>นายอัษฎางค์ ศรีงามช้อย เจ้าพนักงานปกครองชำนาญการพิเศษ หัวหน้าฝ่ายปกครอง ปฏิบัติราชการแทนผู้อำนวยก</w:t>
+        <w:t>นาย</w:t>
+      </w:r>
+      <w:proofErr w:type="spellStart"/>
+      <w:r>
+        <w:rPr>
+          <w:rFonts w:ascii="TH SarabunIT๙" w:hAnsi="TH SarabunIT๙" w:cs="TH SarabunIT๙"/>
+          <w:sz w:val="32"/>
+          <w:szCs w:val="32"/>
+          <w:cs/>
+        </w:rPr>
+        <w:t>อัษฎางค์</w:t>
+      </w:r>
+      <w:proofErr w:type="spellEnd"/>
+      <w:r>
+        <w:rPr>
+          <w:rFonts w:ascii="TH SarabunIT๙" w:hAnsi="TH SarabunIT๙" w:cs="TH SarabunIT๙"/>
+          <w:sz w:val="32"/>
+          <w:szCs w:val="32"/>
+          <w:cs/>
+        </w:rPr>
+        <w:t xml:space="preserve"> ศรีงามช้อย เจ้าพนักงานปกครองชำนาญการพิเศษ หัวหน้าฝ่ายปกครอง ปฏิบัติราชการแทนผู้อำนวยก</w:t>
       </w:r>
       <w:r>
         <w:rPr>
@@ -12841,7 +13691,47 @@
           <w:szCs w:val="32"/>
           <w:cs/>
         </w:rPr>
-        <w:t xml:space="preserve">ของข้าพเจ้าที่ได้แจ้งให้ นายอัษฎางค์ ศรีงามช้อย เจ้าพนักงานปกครองชำนาญการพิเศษ หัวหน้าฝ่ายปกครอง ปฏิบัติราชการแทนผู้อำนวยการเขตทุ่งครุ จดลงไว้ ในขณะทำหนังสือนี้ข้าพเจ้ามีสติสมบูรณ์ดี จึงลงลายมือชื่อไว้ต่อหน้านายอัษฎางค์ ศรีงามช้อย เจ้าพนักงานปกครองชำนาญการพิเศษ หัวหน้าฝ่ายปกครอง </w:t>
+        <w:t>ของข้าพเจ้าที่ได้แจ้งให้ นาย</w:t>
+      </w:r>
+      <w:proofErr w:type="spellStart"/>
+      <w:r>
+        <w:rPr>
+          <w:rFonts w:ascii="TH SarabunIT๙" w:hAnsi="TH SarabunIT๙" w:cs="TH SarabunIT๙"/>
+          <w:sz w:val="32"/>
+          <w:szCs w:val="32"/>
+          <w:cs/>
+        </w:rPr>
+        <w:t>อัษฎางค์</w:t>
+      </w:r>
+      <w:proofErr w:type="spellEnd"/>
+      <w:r>
+        <w:rPr>
+          <w:rFonts w:ascii="TH SarabunIT๙" w:hAnsi="TH SarabunIT๙" w:cs="TH SarabunIT๙"/>
+          <w:sz w:val="32"/>
+          <w:szCs w:val="32"/>
+          <w:cs/>
+        </w:rPr>
+        <w:t xml:space="preserve"> ศรีงามช้อย เจ้าพนักงานปกครองชำนาญการพิเศษ หัวหน้าฝ่ายปกครอง ปฏิบัติราชการแทนผู้อำนวยการเขตทุ่งครุ จดลงไว้ ในขณะทำหนังสือนี้ข้าพเจ้ามีสติสมบูรณ์ดี จึงลงลายมือชื่อไว้ต่อหน้านาย</w:t>
+      </w:r>
+      <w:proofErr w:type="spellStart"/>
+      <w:r>
+        <w:rPr>
+          <w:rFonts w:ascii="TH SarabunIT๙" w:hAnsi="TH SarabunIT๙" w:cs="TH SarabunIT๙"/>
+          <w:sz w:val="32"/>
+          <w:szCs w:val="32"/>
+          <w:cs/>
+        </w:rPr>
+        <w:t>อัษฎางค์</w:t>
+      </w:r>
+      <w:proofErr w:type="spellEnd"/>
+      <w:r>
+        <w:rPr>
+          <w:rFonts w:ascii="TH SarabunIT๙" w:hAnsi="TH SarabunIT๙" w:cs="TH SarabunIT๙"/>
+          <w:sz w:val="32"/>
+          <w:szCs w:val="32"/>
+          <w:cs/>
+        </w:rPr>
+        <w:t xml:space="preserve"> ศรีงามช้อย เจ้าพนักงานปกครองชำนาญการพิเศษ หัวหน้าฝ่ายปกครอง </w:t>
       </w:r>
       <w:r>
         <w:rPr>
@@ -13091,7 +13981,25 @@
           <w:sz w:val="32"/>
           <w:szCs w:val="32"/>
         </w:rPr>
-        <w:t>{full_name}</w:t>
+        <w:t>{</w:t>
+      </w:r>
+      <w:proofErr w:type="spellStart"/>
+      <w:r>
+        <w:rPr>
+          <w:rFonts w:ascii="TH SarabunIT๙" w:hAnsi="TH SarabunIT๙" w:cs="TH SarabunIT๙"/>
+          <w:sz w:val="32"/>
+          <w:szCs w:val="32"/>
+        </w:rPr>
+        <w:t>full_name</w:t>
+      </w:r>
+      <w:proofErr w:type="spellEnd"/>
+      <w:r>
+        <w:rPr>
+          <w:rFonts w:ascii="TH SarabunIT๙" w:hAnsi="TH SarabunIT๙" w:cs="TH SarabunIT๙"/>
+          <w:sz w:val="32"/>
+          <w:szCs w:val="32"/>
+        </w:rPr>
+        <w:t>}</w:t>
       </w:r>
       <w:r>
         <w:rPr>
@@ -13737,7 +14645,25 @@
           <w:sz w:val="32"/>
           <w:szCs w:val="32"/>
         </w:rPr>
-        <w:t>{dd}</w:t>
+        <w:t>{</w:t>
+      </w:r>
+      <w:proofErr w:type="spellStart"/>
+      <w:r>
+        <w:rPr>
+          <w:rFonts w:ascii="TH SarabunIT๙" w:hAnsi="TH SarabunIT๙" w:cs="TH SarabunIT๙"/>
+          <w:sz w:val="32"/>
+          <w:szCs w:val="32"/>
+        </w:rPr>
+        <w:t>dd</w:t>
+      </w:r>
+      <w:proofErr w:type="spellEnd"/>
+      <w:r>
+        <w:rPr>
+          <w:rFonts w:ascii="TH SarabunIT๙" w:hAnsi="TH SarabunIT๙" w:cs="TH SarabunIT๙"/>
+          <w:sz w:val="32"/>
+          <w:szCs w:val="32"/>
+        </w:rPr>
+        <w:t>}</w:t>
       </w:r>
       <w:r>
         <w:rPr>
@@ -13771,7 +14697,25 @@
           <w:sz w:val="32"/>
           <w:szCs w:val="32"/>
         </w:rPr>
-        <w:t>{yyyy}</w:t>
+        <w:t>{</w:t>
+      </w:r>
+      <w:proofErr w:type="spellStart"/>
+      <w:r>
+        <w:rPr>
+          <w:rFonts w:ascii="TH SarabunIT๙" w:hAnsi="TH SarabunIT๙" w:cs="TH SarabunIT๙"/>
+          <w:sz w:val="32"/>
+          <w:szCs w:val="32"/>
+        </w:rPr>
+        <w:t>yyyy</w:t>
+      </w:r>
+      <w:proofErr w:type="spellEnd"/>
+      <w:r>
+        <w:rPr>
+          <w:rFonts w:ascii="TH SarabunIT๙" w:hAnsi="TH SarabunIT๙" w:cs="TH SarabunIT๙"/>
+          <w:sz w:val="32"/>
+          <w:szCs w:val="32"/>
+        </w:rPr>
+        <w:t>}</w:t>
       </w:r>
     </w:p>
     <w:p>
@@ -13799,7 +14743,25 @@
           <w:sz w:val="32"/>
           <w:szCs w:val="32"/>
         </w:rPr>
-        <w:t>{full_name}</w:t>
+        <w:t>{</w:t>
+      </w:r>
+      <w:proofErr w:type="spellStart"/>
+      <w:r>
+        <w:rPr>
+          <w:rFonts w:ascii="TH SarabunIT๙" w:hAnsi="TH SarabunIT๙" w:cs="TH SarabunIT๙"/>
+          <w:sz w:val="32"/>
+          <w:szCs w:val="32"/>
+        </w:rPr>
+        <w:t>full_name</w:t>
+      </w:r>
+      <w:proofErr w:type="spellEnd"/>
+      <w:r>
+        <w:rPr>
+          <w:rFonts w:ascii="TH SarabunIT๙" w:hAnsi="TH SarabunIT๙" w:cs="TH SarabunIT๙"/>
+          <w:sz w:val="32"/>
+          <w:szCs w:val="32"/>
+        </w:rPr>
+        <w:t>}</w:t>
       </w:r>
       <w:r>
         <w:rPr>
@@ -13946,7 +14908,25 @@
           <w:sz w:val="32"/>
           <w:szCs w:val="32"/>
         </w:rPr>
-        <w:t>{dd}</w:t>
+        <w:t>{</w:t>
+      </w:r>
+      <w:proofErr w:type="spellStart"/>
+      <w:r>
+        <w:rPr>
+          <w:rFonts w:ascii="TH SarabunIT๙" w:hAnsi="TH SarabunIT๙" w:cs="TH SarabunIT๙"/>
+          <w:sz w:val="32"/>
+          <w:szCs w:val="32"/>
+        </w:rPr>
+        <w:t>dd</w:t>
+      </w:r>
+      <w:proofErr w:type="spellEnd"/>
+      <w:r>
+        <w:rPr>
+          <w:rFonts w:ascii="TH SarabunIT๙" w:hAnsi="TH SarabunIT๙" w:cs="TH SarabunIT๙"/>
+          <w:sz w:val="32"/>
+          <w:szCs w:val="32"/>
+        </w:rPr>
+        <w:t>}</w:t>
       </w:r>
       <w:r>
         <w:rPr>
@@ -13980,7 +14960,25 @@
           <w:sz w:val="32"/>
           <w:szCs w:val="32"/>
         </w:rPr>
-        <w:t>{yyyy}</w:t>
+        <w:t>{</w:t>
+      </w:r>
+      <w:proofErr w:type="spellStart"/>
+      <w:r>
+        <w:rPr>
+          <w:rFonts w:ascii="TH SarabunIT๙" w:hAnsi="TH SarabunIT๙" w:cs="TH SarabunIT๙"/>
+          <w:sz w:val="32"/>
+          <w:szCs w:val="32"/>
+        </w:rPr>
+        <w:t>yyyy</w:t>
+      </w:r>
+      <w:proofErr w:type="spellEnd"/>
+      <w:r>
+        <w:rPr>
+          <w:rFonts w:ascii="TH SarabunIT๙" w:hAnsi="TH SarabunIT๙" w:cs="TH SarabunIT๙"/>
+          <w:sz w:val="32"/>
+          <w:szCs w:val="32"/>
+        </w:rPr>
+        <w:t>}</w:t>
       </w:r>
       <w:r>
         <w:rPr>
@@ -14200,7 +15198,29 @@
           <w:sz w:val="54"/>
           <w:szCs w:val="54"/>
         </w:rPr>
-        <w:t xml:space="preserve"> {full_name}</w:t>
+        <w:t xml:space="preserve"> {</w:t>
+      </w:r>
+      <w:proofErr w:type="spellStart"/>
+      <w:r>
+        <w:rPr>
+          <w:rFonts w:ascii="TH SarabunIT๙" w:hAnsi="TH SarabunIT๙" w:cs="TH SarabunIT๙"/>
+          <w:b/>
+          <w:bCs/>
+          <w:sz w:val="54"/>
+          <w:szCs w:val="54"/>
+        </w:rPr>
+        <w:t>full_name</w:t>
+      </w:r>
+      <w:proofErr w:type="spellEnd"/>
+      <w:r>
+        <w:rPr>
+          <w:rFonts w:ascii="TH SarabunIT๙" w:hAnsi="TH SarabunIT๙" w:cs="TH SarabunIT๙"/>
+          <w:b/>
+          <w:bCs/>
+          <w:sz w:val="54"/>
+          <w:szCs w:val="54"/>
+        </w:rPr>
+        <w:t>}</w:t>
       </w:r>
     </w:p>
     <w:p>
@@ -14236,13 +15256,14 @@
           <w:szCs w:val="32"/>
         </w:rPr>
       </w:pPr>
+      <w:bookmarkStart w:id="0" w:name="_GoBack"/>
       <w:r>
         <w:rPr>
           <w:rFonts w:ascii="TH SarabunIT๙" w:hAnsi="TH SarabunIT๙" w:cs="TH SarabunIT๙" w:hint="cs"/>
           <w:b/>
           <w:bCs/>
-          <w:sz w:val="36"/>
-          <w:szCs w:val="36"/>
+          <w:sz w:val="40"/>
+          <w:szCs w:val="40"/>
           <w:cs/>
         </w:rPr>
         <w:t xml:space="preserve">ฉบับที่ </w:t>
@@ -14252,43 +15273,110 @@
           <w:rFonts w:ascii="TH SarabunIT๙" w:hAnsi="TH SarabunIT๙" w:cs="TH SarabunIT๙"/>
           <w:b/>
           <w:bCs/>
-          <w:sz w:val="36"/>
-          <w:szCs w:val="36"/>
-        </w:rPr>
-        <w:t xml:space="preserve">{docNo}/{yyyy} </w:t>
-      </w:r>
-      <w:r>
-        <w:rPr>
-          <w:rFonts w:ascii="TH SarabunIT๙" w:hAnsi="TH SarabunIT๙" w:cs="TH SarabunIT๙" w:hint="cs"/>
+          <w:sz w:val="40"/>
+          <w:szCs w:val="40"/>
+        </w:rPr>
+        <w:t>{</w:t>
+      </w:r>
+      <w:proofErr w:type="spellStart"/>
+      <w:r>
+        <w:rPr>
+          <w:rFonts w:ascii="TH SarabunIT๙" w:hAnsi="TH SarabunIT๙" w:cs="TH SarabunIT๙"/>
           <w:b/>
           <w:bCs/>
-          <w:sz w:val="36"/>
-          <w:szCs w:val="36"/>
-          <w:cs/>
-        </w:rPr>
-        <w:t>ลงวันที่</w:t>
-      </w:r>
+          <w:sz w:val="40"/>
+          <w:szCs w:val="40"/>
+        </w:rPr>
+        <w:t>docNo</w:t>
+      </w:r>
+      <w:proofErr w:type="spellEnd"/>
       <w:r>
         <w:rPr>
           <w:rFonts w:ascii="TH SarabunIT๙" w:hAnsi="TH SarabunIT๙" w:cs="TH SarabunIT๙"/>
           <w:b/>
           <w:bCs/>
-          <w:sz w:val="36"/>
-          <w:szCs w:val="36"/>
-        </w:rPr>
-        <w:t xml:space="preserve"> {tday}</w:t>
-      </w:r>
-      <w:r>
-        <w:rPr>
-          <w:rFonts w:ascii="TH SarabunIT๙" w:hAnsi="TH SarabunIT๙" w:cs="TH SarabunIT๙" w:hint="cs"/>
+          <w:sz w:val="40"/>
+          <w:szCs w:val="40"/>
+        </w:rPr>
+        <w:t>}/{</w:t>
+      </w:r>
+      <w:proofErr w:type="spellStart"/>
+      <w:r>
+        <w:rPr>
+          <w:rFonts w:ascii="TH SarabunIT๙" w:hAnsi="TH SarabunIT๙" w:cs="TH SarabunIT๙"/>
           <w:b/>
           <w:bCs/>
-          <w:sz w:val="36"/>
-          <w:szCs w:val="36"/>
-          <w:cs/>
-        </w:rPr>
-        <w:t xml:space="preserve"> </w:t>
-      </w:r>
+          <w:sz w:val="40"/>
+          <w:szCs w:val="40"/>
+        </w:rPr>
+        <w:t>yyyy</w:t>
+      </w:r>
+      <w:proofErr w:type="spellEnd"/>
+      <w:r>
+        <w:rPr>
+          <w:rFonts w:ascii="TH SarabunIT๙" w:hAnsi="TH SarabunIT๙" w:cs="TH SarabunIT๙"/>
+          <w:b/>
+          <w:bCs/>
+          <w:sz w:val="40"/>
+          <w:szCs w:val="40"/>
+        </w:rPr>
+        <w:t xml:space="preserve">} </w:t>
+      </w:r>
+      <w:r>
+        <w:rPr>
+          <w:rFonts w:ascii="TH SarabunIT๙" w:hAnsi="TH SarabunIT๙" w:cs="TH SarabunIT๙" w:hint="cs"/>
+          <w:b/>
+          <w:bCs/>
+          <w:sz w:val="40"/>
+          <w:szCs w:val="40"/>
+          <w:cs/>
+        </w:rPr>
+        <w:t>ลงวันที่</w:t>
+      </w:r>
+      <w:r>
+        <w:rPr>
+          <w:rFonts w:ascii="TH SarabunIT๙" w:hAnsi="TH SarabunIT๙" w:cs="TH SarabunIT๙"/>
+          <w:b/>
+          <w:bCs/>
+          <w:sz w:val="40"/>
+          <w:szCs w:val="40"/>
+        </w:rPr>
+        <w:t xml:space="preserve"> {</w:t>
+      </w:r>
+      <w:proofErr w:type="spellStart"/>
+      <w:r>
+        <w:rPr>
+          <w:rFonts w:ascii="TH SarabunIT๙" w:hAnsi="TH SarabunIT๙" w:cs="TH SarabunIT๙"/>
+          <w:b/>
+          <w:bCs/>
+          <w:sz w:val="40"/>
+          <w:szCs w:val="40"/>
+        </w:rPr>
+        <w:t>tday</w:t>
+      </w:r>
+      <w:proofErr w:type="spellEnd"/>
+      <w:r>
+        <w:rPr>
+          <w:rFonts w:ascii="TH SarabunIT๙" w:hAnsi="TH SarabunIT๙" w:cs="TH SarabunIT๙"/>
+          <w:b/>
+          <w:bCs/>
+          <w:sz w:val="40"/>
+          <w:szCs w:val="40"/>
+        </w:rPr>
+        <w:t>}</w:t>
+      </w:r>
+      <w:r>
+        <w:rPr>
+          <w:rFonts w:ascii="TH SarabunIT๙" w:hAnsi="TH SarabunIT๙" w:cs="TH SarabunIT๙" w:hint="cs"/>
+          <w:b/>
+          <w:bCs/>
+          <w:sz w:val="40"/>
+          <w:szCs w:val="40"/>
+          <w:cs/>
+        </w:rPr>
+        <w:t xml:space="preserve"> </w:t>
+      </w:r>
+      <w:bookmarkEnd w:id="0"/>
     </w:p>
     <w:p>
       <w:pPr>
@@ -14385,29 +15473,29 @@
           <w:sz w:val="32"/>
           <w:szCs w:val="32"/>
         </w:rPr>
-        <w:t>{tday}</w:t>
-      </w:r>
-      <w:r>
-        <w:rPr>
-          <w:rFonts w:ascii="TH SarabunIT๙" w:hAnsi="TH SarabunIT๙" w:cs="TH SarabunIT๙" w:hint="cs"/>
+        <w:t>{</w:t>
+      </w:r>
+      <w:proofErr w:type="spellStart"/>
+      <w:r>
+        <w:rPr>
+          <w:rFonts w:ascii="TH SarabunIT๙" w:hAnsi="TH SarabunIT๙" w:cs="TH SarabunIT๙"/>
           <w:b/>
           <w:bCs/>
           <w:sz w:val="32"/>
           <w:szCs w:val="32"/>
-          <w:cs/>
-        </w:rPr>
-        <w:tab/>
-      </w:r>
-      <w:r>
-        <w:rPr>
-          <w:rFonts w:ascii="TH SarabunIT๙" w:hAnsi="TH SarabunIT๙" w:cs="TH SarabunIT๙" w:hint="cs"/>
+        </w:rPr>
+        <w:t>tday</w:t>
+      </w:r>
+      <w:proofErr w:type="spellEnd"/>
+      <w:r>
+        <w:rPr>
+          <w:rFonts w:ascii="TH SarabunIT๙" w:hAnsi="TH SarabunIT๙" w:cs="TH SarabunIT๙"/>
           <w:b/>
           <w:bCs/>
           <w:sz w:val="32"/>
           <w:szCs w:val="32"/>
-          <w:cs/>
-        </w:rPr>
-        <w:t>ลายมือชื่อ</w:t>
+        </w:rPr>
+        <w:t>}</w:t>
       </w:r>
       <w:r>
         <w:rPr>
@@ -14416,7 +15504,6 @@
           <w:bCs/>
           <w:sz w:val="32"/>
           <w:szCs w:val="32"/>
-          <w:u w:val="dotted"/>
           <w:cs/>
         </w:rPr>
         <w:tab/>
@@ -14428,10 +15515,9 @@
           <w:bCs/>
           <w:sz w:val="32"/>
           <w:szCs w:val="32"/>
-          <w:u w:val="dotted"/>
-          <w:cs/>
-        </w:rPr>
-        <w:tab/>
+          <w:cs/>
+        </w:rPr>
+        <w:t>ลายมือชื่อ</w:t>
       </w:r>
       <w:r>
         <w:rPr>
@@ -14464,9 +15550,10 @@
           <w:bCs/>
           <w:sz w:val="32"/>
           <w:szCs w:val="32"/>
-          <w:cs/>
-        </w:rPr>
-        <w:t>ผู้</w:t>
+          <w:u w:val="dotted"/>
+          <w:cs/>
+        </w:rPr>
+        <w:tab/>
       </w:r>
       <w:r>
         <w:rPr>
@@ -14475,6 +15562,29 @@
           <w:bCs/>
           <w:sz w:val="32"/>
           <w:szCs w:val="32"/>
+          <w:u w:val="dotted"/>
+          <w:cs/>
+        </w:rPr>
+        <w:tab/>
+      </w:r>
+      <w:r>
+        <w:rPr>
+          <w:rFonts w:ascii="TH SarabunIT๙" w:hAnsi="TH SarabunIT๙" w:cs="TH SarabunIT๙" w:hint="cs"/>
+          <w:b/>
+          <w:bCs/>
+          <w:sz w:val="32"/>
+          <w:szCs w:val="32"/>
+          <w:cs/>
+        </w:rPr>
+        <w:t>ผู้</w:t>
+      </w:r>
+      <w:r>
+        <w:rPr>
+          <w:rFonts w:ascii="TH SarabunIT๙" w:hAnsi="TH SarabunIT๙" w:cs="TH SarabunIT๙" w:hint="cs"/>
+          <w:b/>
+          <w:bCs/>
+          <w:sz w:val="32"/>
+          <w:szCs w:val="32"/>
           <w:cs/>
         </w:rPr>
         <w:t>ทำหนังสือ</w:t>
@@ -14589,7 +15699,25 @@
           <w:sz w:val="32"/>
           <w:szCs w:val="32"/>
         </w:rPr>
-        <w:t>{full_name}</w:t>
+        <w:t>{</w:t>
+      </w:r>
+      <w:proofErr w:type="spellStart"/>
+      <w:r>
+        <w:rPr>
+          <w:rFonts w:ascii="TH SarabunIT๙" w:hAnsi="TH SarabunIT๙" w:cs="TH SarabunIT๙"/>
+          <w:sz w:val="32"/>
+          <w:szCs w:val="32"/>
+        </w:rPr>
+        <w:t>full_name</w:t>
+      </w:r>
+      <w:proofErr w:type="spellEnd"/>
+      <w:r>
+        <w:rPr>
+          <w:rFonts w:ascii="TH SarabunIT๙" w:hAnsi="TH SarabunIT๙" w:cs="TH SarabunIT๙"/>
+          <w:sz w:val="32"/>
+          <w:szCs w:val="32"/>
+        </w:rPr>
+        <w:t>}</w:t>
       </w:r>
       <w:r>
         <w:rPr>
@@ -14632,8 +15760,6 @@
           <w:szCs w:val="54"/>
         </w:rPr>
       </w:pPr>
-      <w:bookmarkStart w:id="0" w:name="_GoBack"/>
-      <w:bookmarkEnd w:id="0"/>
       <w:r>
         <w:rPr>
           <w:rFonts w:ascii="AngsanaUPC" w:eastAsia="Cordia New" w:hAnsi="AngsanaUPC" w:cs="AngsanaUPC"/>
@@ -14690,7 +15816,29 @@
           <w:sz w:val="54"/>
           <w:szCs w:val="54"/>
         </w:rPr>
-        <w:t xml:space="preserve"> {full_name}</w:t>
+        <w:t xml:space="preserve"> {</w:t>
+      </w:r>
+      <w:proofErr w:type="spellStart"/>
+      <w:r>
+        <w:rPr>
+          <w:rFonts w:ascii="TH SarabunIT๙" w:hAnsi="TH SarabunIT๙" w:cs="TH SarabunIT๙"/>
+          <w:b/>
+          <w:bCs/>
+          <w:sz w:val="54"/>
+          <w:szCs w:val="54"/>
+        </w:rPr>
+        <w:t>full_name</w:t>
+      </w:r>
+      <w:proofErr w:type="spellEnd"/>
+      <w:r>
+        <w:rPr>
+          <w:rFonts w:ascii="TH SarabunIT๙" w:hAnsi="TH SarabunIT๙" w:cs="TH SarabunIT๙"/>
+          <w:b/>
+          <w:bCs/>
+          <w:sz w:val="54"/>
+          <w:szCs w:val="54"/>
+        </w:rPr>
+        <w:t>}</w:t>
       </w:r>
     </w:p>
     <w:p>
@@ -14710,8 +15858,8 @@
           <w:rFonts w:ascii="TH SarabunIT๙" w:hAnsi="TH SarabunIT๙" w:cs="TH SarabunIT๙" w:hint="cs"/>
           <w:b/>
           <w:bCs/>
-          <w:sz w:val="36"/>
-          <w:szCs w:val="36"/>
+          <w:sz w:val="44"/>
+          <w:szCs w:val="44"/>
           <w:cs/>
         </w:rPr>
         <w:t xml:space="preserve">ฉบับที่ </w:t>
@@ -14721,31 +15869,97 @@
           <w:rFonts w:ascii="TH SarabunIT๙" w:hAnsi="TH SarabunIT๙" w:cs="TH SarabunIT๙"/>
           <w:b/>
           <w:bCs/>
-          <w:sz w:val="36"/>
-          <w:szCs w:val="36"/>
-        </w:rPr>
-        <w:t xml:space="preserve">{docNo}/{yyyy} </w:t>
-      </w:r>
-      <w:r>
-        <w:rPr>
-          <w:rFonts w:ascii="TH SarabunIT๙" w:hAnsi="TH SarabunIT๙" w:cs="TH SarabunIT๙" w:hint="cs"/>
+          <w:sz w:val="44"/>
+          <w:szCs w:val="44"/>
+        </w:rPr>
+        <w:t>{</w:t>
+      </w:r>
+      <w:proofErr w:type="spellStart"/>
+      <w:r>
+        <w:rPr>
+          <w:rFonts w:ascii="TH SarabunIT๙" w:hAnsi="TH SarabunIT๙" w:cs="TH SarabunIT๙"/>
           <w:b/>
           <w:bCs/>
-          <w:sz w:val="36"/>
-          <w:szCs w:val="36"/>
-          <w:cs/>
-        </w:rPr>
-        <w:t>ลงวันที่</w:t>
-      </w:r>
+          <w:sz w:val="44"/>
+          <w:szCs w:val="44"/>
+        </w:rPr>
+        <w:t>docNo</w:t>
+      </w:r>
+      <w:proofErr w:type="spellEnd"/>
       <w:r>
         <w:rPr>
           <w:rFonts w:ascii="TH SarabunIT๙" w:hAnsi="TH SarabunIT๙" w:cs="TH SarabunIT๙"/>
           <w:b/>
           <w:bCs/>
-          <w:sz w:val="36"/>
-          <w:szCs w:val="36"/>
-        </w:rPr>
-        <w:t xml:space="preserve"> {tday}</w:t>
+          <w:sz w:val="44"/>
+          <w:szCs w:val="44"/>
+        </w:rPr>
+        <w:t>}/{</w:t>
+      </w:r>
+      <w:proofErr w:type="spellStart"/>
+      <w:r>
+        <w:rPr>
+          <w:rFonts w:ascii="TH SarabunIT๙" w:hAnsi="TH SarabunIT๙" w:cs="TH SarabunIT๙"/>
+          <w:b/>
+          <w:bCs/>
+          <w:sz w:val="44"/>
+          <w:szCs w:val="44"/>
+        </w:rPr>
+        <w:t>yyyy</w:t>
+      </w:r>
+      <w:proofErr w:type="spellEnd"/>
+      <w:r>
+        <w:rPr>
+          <w:rFonts w:ascii="TH SarabunIT๙" w:hAnsi="TH SarabunIT๙" w:cs="TH SarabunIT๙"/>
+          <w:b/>
+          <w:bCs/>
+          <w:sz w:val="44"/>
+          <w:szCs w:val="44"/>
+        </w:rPr>
+        <w:t xml:space="preserve">} </w:t>
+      </w:r>
+      <w:r>
+        <w:rPr>
+          <w:rFonts w:ascii="TH SarabunIT๙" w:hAnsi="TH SarabunIT๙" w:cs="TH SarabunIT๙" w:hint="cs"/>
+          <w:b/>
+          <w:bCs/>
+          <w:sz w:val="44"/>
+          <w:szCs w:val="44"/>
+          <w:cs/>
+        </w:rPr>
+        <w:t>ลงวันที่</w:t>
+      </w:r>
+      <w:r>
+        <w:rPr>
+          <w:rFonts w:ascii="TH SarabunIT๙" w:hAnsi="TH SarabunIT๙" w:cs="TH SarabunIT๙"/>
+          <w:b/>
+          <w:bCs/>
+          <w:sz w:val="44"/>
+          <w:szCs w:val="44"/>
+        </w:rPr>
+        <w:t xml:space="preserve"> {</w:t>
+      </w:r>
+      <w:proofErr w:type="spellStart"/>
+      <w:r>
+        <w:rPr>
+          <w:rFonts w:ascii="TH SarabunIT๙" w:hAnsi="TH SarabunIT๙" w:cs="TH SarabunIT๙"/>
+          <w:b/>
+          <w:bCs/>
+          <w:sz w:val="44"/>
+          <w:szCs w:val="44"/>
+        </w:rPr>
+        <w:t>tday</w:t>
+      </w:r>
+      <w:proofErr w:type="spellEnd"/>
+      <w:r>
+        <w:rPr>
+          <w:rFonts w:ascii="TH SarabunIT๙" w:hAnsi="TH SarabunIT๙" w:cs="TH SarabunIT๙"/>
+          <w:b/>
+          <w:bCs/>
+          <w:sz w:val="44"/>
+          <w:szCs w:val="44"/>
+        </w:rPr>
+        <w:t>}</w:t>
       </w:r>
     </w:p>
     <w:p>
@@ -16696,7 +17910,7 @@
 </file>
 
 <file path=customXml/itemProps1.xml><?xml version="1.0" encoding="utf-8"?>
-<ds:datastoreItem xmlns:ds="http://schemas.openxmlformats.org/officeDocument/2006/customXml" ds:itemID="{1F9656E6-0807-4AF4-B1AE-9B9C90BDC70E}">
+<ds:datastoreItem xmlns:ds="http://schemas.openxmlformats.org/officeDocument/2006/customXml" ds:itemID="{80EB4F9A-8F89-4778-9B88-F0E7263A9B2B}">
   <ds:schemaRefs>
     <ds:schemaRef ds:uri="http://schemas.openxmlformats.org/officeDocument/2006/bibliography"/>
   </ds:schemaRefs>

</xml_diff>